<commit_message>
After adding Context Analysis but before documentation etc.
</commit_message>
<xml_diff>
--- a/CharacterCounter.docx
+++ b/CharacterCounter.docx
@@ -1,6 +1,6 @@
 
 <file path=word/document.xml><?xml version="1.0" encoding="utf-8"?>
-<w:document xmlns:wpc="http://schemas.microsoft.com/office/word/2010/wordprocessingCanvas" xmlns:mc="http://schemas.openxmlformats.org/markup-compatibility/2006" xmlns:o="urn:schemas-microsoft-com:office:office" xmlns:r="http://schemas.openxmlformats.org/officeDocument/2006/relationships" xmlns:m="http://schemas.openxmlformats.org/officeDocument/2006/math" xmlns:v="urn:schemas-microsoft-com:vml" xmlns:wp14="http://schemas.microsoft.com/office/word/2010/wordprocessingDrawing" xmlns:wp="http://schemas.openxmlformats.org/drawingml/2006/wordprocessingDrawing" xmlns:w10="urn:schemas-microsoft-com:office:word" xmlns:w="http://schemas.openxmlformats.org/wordprocessingml/2006/main" xmlns:w14="http://schemas.microsoft.com/office/word/2010/wordml" xmlns:w15="http://schemas.microsoft.com/office/word/2012/wordml" xmlns:wpg="http://schemas.microsoft.com/office/word/2010/wordprocessingGroup" xmlns:wpi="http://schemas.microsoft.com/office/word/2010/wordprocessingInk" xmlns:wne="http://schemas.microsoft.com/office/word/2006/wordml" xmlns:wps="http://schemas.microsoft.com/office/word/2010/wordprocessingShape" mc:Ignorable="w14 w15 wp14">
+<w:document xmlns:wpc="http://schemas.microsoft.com/office/word/2010/wordprocessingCanvas" xmlns:cx="http://schemas.microsoft.com/office/drawing/2014/chartex" xmlns:cx1="http://schemas.microsoft.com/office/drawing/2015/9/8/chartex" xmlns:cx2="http://schemas.microsoft.com/office/drawing/2015/10/21/chartex" xmlns:cx3="http://schemas.microsoft.com/office/drawing/2016/5/9/chartex" xmlns:cx4="http://schemas.microsoft.com/office/drawing/2016/5/10/chartex" xmlns:cx5="http://schemas.microsoft.com/office/drawing/2016/5/11/chartex" xmlns:mc="http://schemas.openxmlformats.org/markup-compatibility/2006" xmlns:o="urn:schemas-microsoft-com:office:office" xmlns:r="http://schemas.openxmlformats.org/officeDocument/2006/relationships" xmlns:m="http://schemas.openxmlformats.org/officeDocument/2006/math" xmlns:v="urn:schemas-microsoft-com:vml" xmlns:wp14="http://schemas.microsoft.com/office/word/2010/wordprocessingDrawing" xmlns:wp="http://schemas.openxmlformats.org/drawingml/2006/wordprocessingDrawing" xmlns:w10="urn:schemas-microsoft-com:office:word" xmlns:w="http://schemas.openxmlformats.org/wordprocessingml/2006/main" xmlns:w14="http://schemas.microsoft.com/office/word/2010/wordml" xmlns:w15="http://schemas.microsoft.com/office/word/2012/wordml" xmlns:w16se="http://schemas.microsoft.com/office/word/2015/wordml/symex" xmlns:wpg="http://schemas.microsoft.com/office/word/2010/wordprocessingGroup" xmlns:wpi="http://schemas.microsoft.com/office/word/2010/wordprocessingInk" xmlns:wne="http://schemas.microsoft.com/office/word/2006/wordml" xmlns:wps="http://schemas.microsoft.com/office/word/2010/wordprocessingShape" mc:Ignorable="w14 w15 w16se wp14">
   <w:body>
     <w:p>
       <w:pPr>
@@ -54,7 +54,7 @@
           <w:lang w:eastAsia="en-GB"/>
         </w:rPr>
         <w:drawing>
-          <wp:anchor distT="0" distB="0" distL="114300" distR="114300" simplePos="0" relativeHeight="251685888" behindDoc="0" locked="0" layoutInCell="1" allowOverlap="1" wp14:anchorId="1B222BE5" wp14:editId="08FAA41F">
+          <wp:anchor distT="0" distB="0" distL="114300" distR="114300" simplePos="0" relativeHeight="251685888" behindDoc="0" locked="0" layoutInCell="1" allowOverlap="1" wp14:anchorId="1E051B5D" wp14:editId="1E051B5E">
             <wp:simplePos x="0" y="0"/>
             <wp:positionH relativeFrom="margin">
               <wp:align>left</wp:align>
@@ -151,7 +151,7 @@
         <mc:AlternateContent>
           <mc:Choice Requires="wps">
             <w:drawing>
-              <wp:anchor distT="0" distB="0" distL="114300" distR="114300" simplePos="0" relativeHeight="251671552" behindDoc="0" locked="0" layoutInCell="1" allowOverlap="1" wp14:anchorId="193C5F7F" wp14:editId="3C2848A7">
+              <wp:anchor distT="0" distB="0" distL="114300" distR="114300" simplePos="0" relativeHeight="251671552" behindDoc="0" locked="0" layoutInCell="1" allowOverlap="1" wp14:anchorId="1E051B5F" wp14:editId="1E051B60">
                 <wp:simplePos x="0" y="0"/>
                 <wp:positionH relativeFrom="column">
                   <wp:posOffset>114300</wp:posOffset>
@@ -196,14 +196,27 @@
                             <w:r>
                               <w:t xml:space="preserve">Figure </w:t>
                             </w:r>
-                            <w:fldSimple w:instr=" SEQ Figure \* ARABIC ">
-                              <w:r>
-                                <w:rPr>
-                                  <w:noProof/>
-                                </w:rPr>
-                                <w:t>1</w:t>
-                              </w:r>
-                            </w:fldSimple>
+                            <w:r>
+                              <w:fldChar w:fldCharType="begin"/>
+                            </w:r>
+                            <w:r>
+                              <w:instrText xml:space="preserve"> SEQ Figure \* ARABIC </w:instrText>
+                            </w:r>
+                            <w:r>
+                              <w:fldChar w:fldCharType="separate"/>
+                            </w:r>
+                            <w:r>
+                              <w:rPr>
+                                <w:noProof/>
+                              </w:rPr>
+                              <w:t>1</w:t>
+                            </w:r>
+                            <w:r>
+                              <w:rPr>
+                                <w:noProof/>
+                              </w:rPr>
+                              <w:fldChar w:fldCharType="end"/>
+                            </w:r>
                             <w:r>
                               <w:t xml:space="preserve"> Individual analysis</w:t>
                             </w:r>
@@ -339,7 +352,7 @@
           <w:lang w:eastAsia="en-GB"/>
         </w:rPr>
         <w:drawing>
-          <wp:anchor distT="0" distB="0" distL="114300" distR="114300" simplePos="0" relativeHeight="251686912" behindDoc="0" locked="0" layoutInCell="1" allowOverlap="1" wp14:anchorId="1D3CB2A8" wp14:editId="3C9E92E6">
+          <wp:anchor distT="0" distB="0" distL="114300" distR="114300" simplePos="0" relativeHeight="251686912" behindDoc="0" locked="0" layoutInCell="1" allowOverlap="1" wp14:anchorId="1E051B61" wp14:editId="1E051B62">
             <wp:simplePos x="0" y="0"/>
             <wp:positionH relativeFrom="margin">
               <wp:align>left</wp:align>
@@ -431,7 +444,7 @@
         <mc:AlternateContent>
           <mc:Choice Requires="wps">
             <w:drawing>
-              <wp:anchor distT="0" distB="0" distL="114300" distR="114300" simplePos="0" relativeHeight="251688960" behindDoc="0" locked="0" layoutInCell="1" allowOverlap="1" wp14:anchorId="65A32979" wp14:editId="3F7AF135">
+              <wp:anchor distT="0" distB="0" distL="114300" distR="114300" simplePos="0" relativeHeight="251688960" behindDoc="0" locked="0" layoutInCell="1" allowOverlap="1" wp14:anchorId="1E051B63" wp14:editId="1E051B64">
                 <wp:simplePos x="0" y="0"/>
                 <wp:positionH relativeFrom="margin">
                   <wp:align>left</wp:align>
@@ -476,14 +489,27 @@
                             <w:r>
                               <w:t xml:space="preserve">Figure </w:t>
                             </w:r>
-                            <w:fldSimple w:instr=" SEQ Figure \* ARABIC ">
-                              <w:r>
-                                <w:rPr>
-                                  <w:noProof/>
-                                </w:rPr>
-                                <w:t>2</w:t>
-                              </w:r>
-                            </w:fldSimple>
+                            <w:r>
+                              <w:fldChar w:fldCharType="begin"/>
+                            </w:r>
+                            <w:r>
+                              <w:instrText xml:space="preserve"> SEQ Figure \* ARABIC </w:instrText>
+                            </w:r>
+                            <w:r>
+                              <w:fldChar w:fldCharType="separate"/>
+                            </w:r>
+                            <w:r>
+                              <w:rPr>
+                                <w:noProof/>
+                              </w:rPr>
+                              <w:t>2</w:t>
+                            </w:r>
+                            <w:r>
+                              <w:rPr>
+                                <w:noProof/>
+                              </w:rPr>
+                              <w:fldChar w:fldCharType="end"/>
+                            </w:r>
                             <w:r>
                               <w:t xml:space="preserve"> Bulk Analysis</w:t>
                             </w:r>
@@ -635,7 +661,7 @@
           <w:lang w:eastAsia="en-GB"/>
         </w:rPr>
         <w:drawing>
-          <wp:anchor distT="0" distB="0" distL="114300" distR="114300" simplePos="0" relativeHeight="251689984" behindDoc="0" locked="0" layoutInCell="1" allowOverlap="1" wp14:anchorId="5C404839" wp14:editId="291F9A42">
+          <wp:anchor distT="0" distB="0" distL="114300" distR="114300" simplePos="0" relativeHeight="251689984" behindDoc="0" locked="0" layoutInCell="1" allowOverlap="1" wp14:anchorId="1E051B65" wp14:editId="1E051B66">
             <wp:simplePos x="0" y="0"/>
             <wp:positionH relativeFrom="margin">
               <wp:align>left</wp:align>
@@ -773,7 +799,7 @@
         <mc:AlternateContent>
           <mc:Choice Requires="wps">
             <w:drawing>
-              <wp:anchor distT="0" distB="0" distL="114300" distR="114300" simplePos="0" relativeHeight="251692032" behindDoc="0" locked="0" layoutInCell="1" allowOverlap="1" wp14:anchorId="03025633" wp14:editId="0BB192EF">
+              <wp:anchor distT="0" distB="0" distL="114300" distR="114300" simplePos="0" relativeHeight="251692032" behindDoc="0" locked="0" layoutInCell="1" allowOverlap="1" wp14:anchorId="1E051B67" wp14:editId="1E051B68">
                 <wp:simplePos x="0" y="0"/>
                 <wp:positionH relativeFrom="margin">
                   <wp:align>left</wp:align>
@@ -818,14 +844,27 @@
                             <w:r>
                               <w:t xml:space="preserve">Figure </w:t>
                             </w:r>
-                            <w:fldSimple w:instr=" SEQ Figure \* ARABIC ">
-                              <w:r>
-                                <w:rPr>
-                                  <w:noProof/>
-                                </w:rPr>
-                                <w:t>3</w:t>
-                              </w:r>
-                            </w:fldSimple>
+                            <w:r>
+                              <w:fldChar w:fldCharType="begin"/>
+                            </w:r>
+                            <w:r>
+                              <w:instrText xml:space="preserve"> SEQ Figure \* ARABIC </w:instrText>
+                            </w:r>
+                            <w:r>
+                              <w:fldChar w:fldCharType="separate"/>
+                            </w:r>
+                            <w:r>
+                              <w:rPr>
+                                <w:noProof/>
+                              </w:rPr>
+                              <w:t>3</w:t>
+                            </w:r>
+                            <w:r>
+                              <w:rPr>
+                                <w:noProof/>
+                              </w:rPr>
+                              <w:fldChar w:fldCharType="end"/>
+                            </w:r>
                             <w:r>
                               <w:t xml:space="preserve"> Listing the fonts in a document</w:t>
                             </w:r>
@@ -913,7 +952,7 @@
           <w:lang w:eastAsia="en-GB"/>
         </w:rPr>
         <w:drawing>
-          <wp:anchor distT="0" distB="0" distL="114300" distR="114300" simplePos="0" relativeHeight="251693056" behindDoc="0" locked="0" layoutInCell="1" allowOverlap="1" wp14:anchorId="65032506" wp14:editId="44B03165">
+          <wp:anchor distT="0" distB="0" distL="114300" distR="114300" simplePos="0" relativeHeight="251693056" behindDoc="0" locked="0" layoutInCell="1" allowOverlap="1" wp14:anchorId="1E051B69" wp14:editId="1E051B6A">
             <wp:simplePos x="0" y="0"/>
             <wp:positionH relativeFrom="margin">
               <wp:align>left</wp:align>
@@ -976,7 +1015,7 @@
         <mc:AlternateContent>
           <mc:Choice Requires="wps">
             <w:drawing>
-              <wp:anchor distT="0" distB="0" distL="114300" distR="114300" simplePos="0" relativeHeight="251695104" behindDoc="0" locked="0" layoutInCell="1" allowOverlap="1" wp14:anchorId="62565CAC" wp14:editId="262E2DD1">
+              <wp:anchor distT="0" distB="0" distL="114300" distR="114300" simplePos="0" relativeHeight="251695104" behindDoc="0" locked="0" layoutInCell="1" allowOverlap="1" wp14:anchorId="1E051B6B" wp14:editId="1E051B6C">
                 <wp:simplePos x="0" y="0"/>
                 <wp:positionH relativeFrom="column">
                   <wp:posOffset>0</wp:posOffset>
@@ -1021,14 +1060,27 @@
                             <w:r>
                               <w:t xml:space="preserve">Figure </w:t>
                             </w:r>
-                            <w:fldSimple w:instr=" SEQ Figure \* ARABIC ">
-                              <w:r>
-                                <w:rPr>
-                                  <w:noProof/>
-                                </w:rPr>
-                                <w:t>4</w:t>
-                              </w:r>
-                            </w:fldSimple>
+                            <w:r>
+                              <w:fldChar w:fldCharType="begin"/>
+                            </w:r>
+                            <w:r>
+                              <w:instrText xml:space="preserve"> SEQ Figure \* ARABIC </w:instrText>
+                            </w:r>
+                            <w:r>
+                              <w:fldChar w:fldCharType="separate"/>
+                            </w:r>
+                            <w:r>
+                              <w:rPr>
+                                <w:noProof/>
+                              </w:rPr>
+                              <w:t>4</w:t>
+                            </w:r>
+                            <w:r>
+                              <w:rPr>
+                                <w:noProof/>
+                              </w:rPr>
+                              <w:fldChar w:fldCharType="end"/>
+                            </w:r>
                             <w:r>
                               <w:t xml:space="preserve"> Listing the styles in a document</w:t>
                             </w:r>
@@ -1172,10 +1224,11 @@
           <w:noProof/>
           <w:lang w:eastAsia="en-GB"/>
         </w:rPr>
+        <w:lastRenderedPageBreak/>
         <mc:AlternateContent>
           <mc:Choice Requires="wpg">
             <w:drawing>
-              <wp:anchor distT="0" distB="0" distL="114300" distR="114300" simplePos="0" relativeHeight="251699200" behindDoc="0" locked="0" layoutInCell="1" allowOverlap="1">
+              <wp:anchor distT="0" distB="0" distL="114300" distR="114300" simplePos="0" relativeHeight="251699200" behindDoc="0" locked="0" layoutInCell="1" allowOverlap="1" wp14:anchorId="1E051B6D" wp14:editId="1E051B6E">
                 <wp:simplePos x="0" y="0"/>
                 <wp:positionH relativeFrom="column">
                   <wp:posOffset>-22860</wp:posOffset>
@@ -1260,14 +1313,27 @@
                               <w:r>
                                 <w:t xml:space="preserve">Figure </w:t>
                               </w:r>
-                              <w:fldSimple w:instr=" SEQ Figure \* ARABIC ">
-                                <w:r>
-                                  <w:rPr>
-                                    <w:noProof/>
-                                  </w:rPr>
-                                  <w:t>5</w:t>
-                                </w:r>
-                              </w:fldSimple>
+                              <w:r>
+                                <w:fldChar w:fldCharType="begin"/>
+                              </w:r>
+                              <w:r>
+                                <w:instrText xml:space="preserve"> SEQ Figure \* ARABIC </w:instrText>
+                              </w:r>
+                              <w:r>
+                                <w:fldChar w:fldCharType="separate"/>
+                              </w:r>
+                              <w:r>
+                                <w:rPr>
+                                  <w:noProof/>
+                                </w:rPr>
+                                <w:t>5</w:t>
+                              </w:r>
+                              <w:r>
+                                <w:rPr>
+                                  <w:noProof/>
+                                </w:rPr>
+                                <w:fldChar w:fldCharType="end"/>
+                              </w:r>
                               <w:r>
                                 <w:t xml:space="preserve"> Showing the normalisation anomalies</w:t>
                               </w:r>
@@ -6018,6 +6084,7 @@
                 <w:color w:val="000000"/>
                 <w:lang w:eastAsia="en-GB"/>
               </w:rPr>
+              <w:lastRenderedPageBreak/>
               <w:t>Horizon BT</w:t>
             </w:r>
           </w:p>
@@ -10756,12 +10823,11 @@
     <w:p/>
     <w:p>
       <w:r>
+        <w:lastRenderedPageBreak/>
         <w:t>Note that you only need the combining characters, not the characters with which they might be combined.</w:t>
       </w:r>
     </w:p>
     <w:p>
-      <w:bookmarkStart w:id="0" w:name="_GoBack"/>
-      <w:bookmarkEnd w:id="0"/>
       <w:r>
         <w:t>Unicode fonts are handled using standard Windows routines</w:t>
       </w:r>
@@ -11118,7 +11184,7 @@
           <w:lang w:eastAsia="en-GB"/>
         </w:rPr>
         <w:drawing>
-          <wp:anchor distT="0" distB="0" distL="114300" distR="114300" simplePos="0" relativeHeight="251684864" behindDoc="0" locked="0" layoutInCell="1" allowOverlap="1" wp14:anchorId="759C3F32" wp14:editId="063157C8">
+          <wp:anchor distT="0" distB="0" distL="114300" distR="114300" simplePos="0" relativeHeight="251684864" behindDoc="0" locked="0" layoutInCell="1" allowOverlap="1" wp14:anchorId="1E051B6F" wp14:editId="1E051B70">
             <wp:simplePos x="0" y="0"/>
             <wp:positionH relativeFrom="margin">
               <wp:align>left</wp:align>
@@ -13898,6 +13964,7 @@
     </w:tbl>
     <w:p>
       <w:r>
+        <w:lastRenderedPageBreak/>
         <w:t>…</w:t>
       </w:r>
     </w:p>
@@ -15577,6 +15644,7 @@
         <w:rPr>
           <w:b/>
         </w:rPr>
+        <w:lastRenderedPageBreak/>
         <w:t>Warning</w:t>
       </w:r>
       <w:r>
@@ -15585,6 +15653,416 @@
       <w:r>
         <w:t>ss than for characters above it as we have had to deduce how Word handles these.</w:t>
       </w:r>
+    </w:p>
+    <w:p>
+      <w:pPr>
+        <w:pStyle w:val="Heading1"/>
+      </w:pPr>
+      <w:r>
+        <w:t>Context Analysis</w:t>
+      </w:r>
+    </w:p>
+    <w:p>
+      <w:r>
+        <w:t>For some Unicode conversion projects, it is necessary to analyse the context in which some special characters occur.  This will occur if you provide an Excel spreadsheet with rows containing the characters whose context you wish to analyse in the form U+nnnn separated by spaces (so you could, for example analyse the context of a character pair) and the numbers of characters either side of the target character.</w:t>
+      </w:r>
+    </w:p>
+    <w:tbl>
+      <w:tblPr>
+        <w:tblW w:w="6120" w:type="dxa"/>
+        <w:tblBorders>
+          <w:top w:val="single" w:sz="4" w:space="0" w:color="auto"/>
+          <w:left w:val="single" w:sz="4" w:space="0" w:color="auto"/>
+          <w:bottom w:val="single" w:sz="4" w:space="0" w:color="auto"/>
+          <w:right w:val="single" w:sz="4" w:space="0" w:color="auto"/>
+          <w:insideH w:val="single" w:sz="4" w:space="0" w:color="auto"/>
+          <w:insideV w:val="single" w:sz="4" w:space="0" w:color="auto"/>
+        </w:tblBorders>
+        <w:tblLook w:val="04A0" w:firstRow="1" w:lastRow="0" w:firstColumn="1" w:lastColumn="0" w:noHBand="0" w:noVBand="1"/>
+      </w:tblPr>
+      <w:tblGrid>
+        <w:gridCol w:w="2140"/>
+        <w:gridCol w:w="1980"/>
+        <w:gridCol w:w="2000"/>
+      </w:tblGrid>
+      <w:tr>
+        <w:trPr>
+          <w:trHeight w:val="300"/>
+        </w:trPr>
+        <w:tc>
+          <w:tcPr>
+            <w:tcW w:w="2140" w:type="dxa"/>
+            <w:shd w:val="clear" w:color="auto" w:fill="auto"/>
+            <w:noWrap/>
+            <w:vAlign w:val="bottom"/>
+            <w:hideMark/>
+          </w:tcPr>
+          <w:p>
+            <w:pPr>
+              <w:spacing w:after="0" w:line="240" w:lineRule="auto"/>
+              <w:jc w:val="center"/>
+              <w:rPr>
+                <w:rFonts w:ascii="Calibri" w:eastAsia="Times New Roman" w:hAnsi="Calibri" w:cs="Calibri"/>
+                <w:b/>
+                <w:bCs/>
+                <w:color w:val="000000"/>
+                <w:lang w:eastAsia="en-GB"/>
+              </w:rPr>
+            </w:pPr>
+            <w:r>
+              <w:rPr>
+                <w:rFonts w:ascii="Calibri" w:eastAsia="Times New Roman" w:hAnsi="Calibri" w:cs="Calibri"/>
+                <w:b/>
+                <w:bCs/>
+                <w:color w:val="000000"/>
+                <w:lang w:eastAsia="en-GB"/>
+              </w:rPr>
+              <w:t>Character in Hex</w:t>
+            </w:r>
+          </w:p>
+        </w:tc>
+        <w:tc>
+          <w:tcPr>
+            <w:tcW w:w="1980" w:type="dxa"/>
+            <w:shd w:val="clear" w:color="auto" w:fill="auto"/>
+            <w:noWrap/>
+            <w:vAlign w:val="bottom"/>
+            <w:hideMark/>
+          </w:tcPr>
+          <w:p>
+            <w:pPr>
+              <w:spacing w:after="0" w:line="240" w:lineRule="auto"/>
+              <w:jc w:val="center"/>
+              <w:rPr>
+                <w:rFonts w:ascii="Calibri" w:eastAsia="Times New Roman" w:hAnsi="Calibri" w:cs="Calibri"/>
+                <w:b/>
+                <w:bCs/>
+                <w:color w:val="000000"/>
+                <w:lang w:eastAsia="en-GB"/>
+              </w:rPr>
+            </w:pPr>
+            <w:r>
+              <w:rPr>
+                <w:rFonts w:ascii="Calibri" w:eastAsia="Times New Roman" w:hAnsi="Calibri" w:cs="Calibri"/>
+                <w:b/>
+                <w:bCs/>
+                <w:color w:val="000000"/>
+                <w:lang w:eastAsia="en-GB"/>
+              </w:rPr>
+              <w:t>Characters before</w:t>
+            </w:r>
+          </w:p>
+        </w:tc>
+        <w:tc>
+          <w:tcPr>
+            <w:tcW w:w="2000" w:type="dxa"/>
+            <w:shd w:val="clear" w:color="auto" w:fill="auto"/>
+            <w:noWrap/>
+            <w:vAlign w:val="bottom"/>
+            <w:hideMark/>
+          </w:tcPr>
+          <w:p>
+            <w:pPr>
+              <w:spacing w:after="0" w:line="240" w:lineRule="auto"/>
+              <w:jc w:val="center"/>
+              <w:rPr>
+                <w:rFonts w:ascii="Calibri" w:eastAsia="Times New Roman" w:hAnsi="Calibri" w:cs="Calibri"/>
+                <w:b/>
+                <w:bCs/>
+                <w:color w:val="000000"/>
+                <w:lang w:eastAsia="en-GB"/>
+              </w:rPr>
+            </w:pPr>
+            <w:r>
+              <w:rPr>
+                <w:rFonts w:ascii="Calibri" w:eastAsia="Times New Roman" w:hAnsi="Calibri" w:cs="Calibri"/>
+                <w:b/>
+                <w:bCs/>
+                <w:color w:val="000000"/>
+                <w:lang w:eastAsia="en-GB"/>
+              </w:rPr>
+              <w:t>Characters after</w:t>
+            </w:r>
+          </w:p>
+        </w:tc>
+      </w:tr>
+      <w:tr>
+        <w:trPr>
+          <w:trHeight w:val="300"/>
+        </w:trPr>
+        <w:tc>
+          <w:tcPr>
+            <w:tcW w:w="2140" w:type="dxa"/>
+            <w:shd w:val="clear" w:color="auto" w:fill="auto"/>
+            <w:noWrap/>
+            <w:vAlign w:val="bottom"/>
+            <w:hideMark/>
+          </w:tcPr>
+          <w:p>
+            <w:pPr>
+              <w:spacing w:after="0" w:line="240" w:lineRule="auto"/>
+              <w:rPr>
+                <w:rFonts w:ascii="Calibri" w:eastAsia="Times New Roman" w:hAnsi="Calibri" w:cs="Calibri"/>
+                <w:color w:val="000000"/>
+                <w:lang w:eastAsia="en-GB"/>
+              </w:rPr>
+            </w:pPr>
+            <w:r>
+              <w:rPr>
+                <w:rFonts w:ascii="Calibri" w:eastAsia="Times New Roman" w:hAnsi="Calibri" w:cs="Calibri"/>
+                <w:color w:val="000000"/>
+                <w:lang w:eastAsia="en-GB"/>
+              </w:rPr>
+              <w:t>U+09C7</w:t>
+            </w:r>
+          </w:p>
+        </w:tc>
+        <w:tc>
+          <w:tcPr>
+            <w:tcW w:w="1980" w:type="dxa"/>
+            <w:shd w:val="clear" w:color="auto" w:fill="auto"/>
+            <w:noWrap/>
+            <w:vAlign w:val="bottom"/>
+            <w:hideMark/>
+          </w:tcPr>
+          <w:p>
+            <w:pPr>
+              <w:spacing w:after="0" w:line="240" w:lineRule="auto"/>
+              <w:jc w:val="right"/>
+              <w:rPr>
+                <w:rFonts w:ascii="Calibri" w:eastAsia="Times New Roman" w:hAnsi="Calibri" w:cs="Calibri"/>
+                <w:color w:val="000000"/>
+                <w:lang w:eastAsia="en-GB"/>
+              </w:rPr>
+            </w:pPr>
+            <w:r>
+              <w:rPr>
+                <w:rFonts w:ascii="Calibri" w:eastAsia="Times New Roman" w:hAnsi="Calibri" w:cs="Calibri"/>
+                <w:color w:val="000000"/>
+                <w:lang w:eastAsia="en-GB"/>
+              </w:rPr>
+              <w:t>2</w:t>
+            </w:r>
+          </w:p>
+        </w:tc>
+        <w:tc>
+          <w:tcPr>
+            <w:tcW w:w="2000" w:type="dxa"/>
+            <w:shd w:val="clear" w:color="auto" w:fill="auto"/>
+            <w:noWrap/>
+            <w:vAlign w:val="bottom"/>
+            <w:hideMark/>
+          </w:tcPr>
+          <w:p>
+            <w:pPr>
+              <w:spacing w:after="0" w:line="240" w:lineRule="auto"/>
+              <w:jc w:val="right"/>
+              <w:rPr>
+                <w:rFonts w:ascii="Calibri" w:eastAsia="Times New Roman" w:hAnsi="Calibri" w:cs="Calibri"/>
+                <w:color w:val="000000"/>
+                <w:lang w:eastAsia="en-GB"/>
+              </w:rPr>
+            </w:pPr>
+            <w:r>
+              <w:rPr>
+                <w:rFonts w:ascii="Calibri" w:eastAsia="Times New Roman" w:hAnsi="Calibri" w:cs="Calibri"/>
+                <w:color w:val="000000"/>
+                <w:lang w:eastAsia="en-GB"/>
+              </w:rPr>
+              <w:t>3</w:t>
+            </w:r>
+          </w:p>
+        </w:tc>
+      </w:tr>
+      <w:tr>
+        <w:trPr>
+          <w:trHeight w:val="300"/>
+        </w:trPr>
+        <w:tc>
+          <w:tcPr>
+            <w:tcW w:w="2140" w:type="dxa"/>
+            <w:shd w:val="clear" w:color="auto" w:fill="auto"/>
+            <w:noWrap/>
+            <w:vAlign w:val="bottom"/>
+            <w:hideMark/>
+          </w:tcPr>
+          <w:p>
+            <w:pPr>
+              <w:spacing w:after="0" w:line="240" w:lineRule="auto"/>
+              <w:rPr>
+                <w:rFonts w:ascii="Calibri" w:eastAsia="Times New Roman" w:hAnsi="Calibri" w:cs="Calibri"/>
+                <w:color w:val="000000"/>
+                <w:lang w:eastAsia="en-GB"/>
+              </w:rPr>
+            </w:pPr>
+            <w:r>
+              <w:rPr>
+                <w:rFonts w:ascii="Calibri" w:eastAsia="Times New Roman" w:hAnsi="Calibri" w:cs="Calibri"/>
+                <w:color w:val="000000"/>
+                <w:lang w:eastAsia="en-GB"/>
+              </w:rPr>
+              <w:t>U+09CD</w:t>
+            </w:r>
+          </w:p>
+        </w:tc>
+        <w:tc>
+          <w:tcPr>
+            <w:tcW w:w="1980" w:type="dxa"/>
+            <w:shd w:val="clear" w:color="auto" w:fill="auto"/>
+            <w:noWrap/>
+            <w:vAlign w:val="bottom"/>
+            <w:hideMark/>
+          </w:tcPr>
+          <w:p>
+            <w:pPr>
+              <w:spacing w:after="0" w:line="240" w:lineRule="auto"/>
+              <w:jc w:val="right"/>
+              <w:rPr>
+                <w:rFonts w:ascii="Calibri" w:eastAsia="Times New Roman" w:hAnsi="Calibri" w:cs="Calibri"/>
+                <w:color w:val="000000"/>
+                <w:lang w:eastAsia="en-GB"/>
+              </w:rPr>
+            </w:pPr>
+            <w:r>
+              <w:rPr>
+                <w:rFonts w:ascii="Calibri" w:eastAsia="Times New Roman" w:hAnsi="Calibri" w:cs="Calibri"/>
+                <w:color w:val="000000"/>
+                <w:lang w:eastAsia="en-GB"/>
+              </w:rPr>
+              <w:t>5</w:t>
+            </w:r>
+          </w:p>
+        </w:tc>
+        <w:tc>
+          <w:tcPr>
+            <w:tcW w:w="2000" w:type="dxa"/>
+            <w:shd w:val="clear" w:color="auto" w:fill="auto"/>
+            <w:noWrap/>
+            <w:vAlign w:val="bottom"/>
+            <w:hideMark/>
+          </w:tcPr>
+          <w:p>
+            <w:pPr>
+              <w:spacing w:after="0" w:line="240" w:lineRule="auto"/>
+              <w:jc w:val="right"/>
+              <w:rPr>
+                <w:rFonts w:ascii="Calibri" w:eastAsia="Times New Roman" w:hAnsi="Calibri" w:cs="Calibri"/>
+                <w:color w:val="000000"/>
+                <w:lang w:eastAsia="en-GB"/>
+              </w:rPr>
+            </w:pPr>
+            <w:r>
+              <w:rPr>
+                <w:rFonts w:ascii="Calibri" w:eastAsia="Times New Roman" w:hAnsi="Calibri" w:cs="Calibri"/>
+                <w:color w:val="000000"/>
+                <w:lang w:eastAsia="en-GB"/>
+              </w:rPr>
+              <w:t>5</w:t>
+            </w:r>
+          </w:p>
+        </w:tc>
+      </w:tr>
+      <w:tr>
+        <w:trPr>
+          <w:trHeight w:val="300"/>
+        </w:trPr>
+        <w:tc>
+          <w:tcPr>
+            <w:tcW w:w="2140" w:type="dxa"/>
+            <w:shd w:val="clear" w:color="auto" w:fill="auto"/>
+            <w:noWrap/>
+            <w:vAlign w:val="bottom"/>
+            <w:hideMark/>
+          </w:tcPr>
+          <w:p>
+            <w:pPr>
+              <w:spacing w:after="0" w:line="240" w:lineRule="auto"/>
+              <w:rPr>
+                <w:rFonts w:ascii="Calibri" w:eastAsia="Times New Roman" w:hAnsi="Calibri" w:cs="Calibri"/>
+                <w:color w:val="000000"/>
+                <w:lang w:eastAsia="en-GB"/>
+              </w:rPr>
+            </w:pPr>
+            <w:r>
+              <w:rPr>
+                <w:rFonts w:ascii="Calibri" w:eastAsia="Times New Roman" w:hAnsi="Calibri" w:cs="Calibri"/>
+                <w:color w:val="000000"/>
+                <w:lang w:eastAsia="en-GB"/>
+              </w:rPr>
+              <w:t xml:space="preserve">U+09A6 U+09B0 </w:t>
+            </w:r>
+          </w:p>
+        </w:tc>
+        <w:tc>
+          <w:tcPr>
+            <w:tcW w:w="1980" w:type="dxa"/>
+            <w:shd w:val="clear" w:color="auto" w:fill="auto"/>
+            <w:noWrap/>
+            <w:vAlign w:val="bottom"/>
+            <w:hideMark/>
+          </w:tcPr>
+          <w:p>
+            <w:pPr>
+              <w:spacing w:after="0" w:line="240" w:lineRule="auto"/>
+              <w:jc w:val="right"/>
+              <w:rPr>
+                <w:rFonts w:ascii="Calibri" w:eastAsia="Times New Roman" w:hAnsi="Calibri" w:cs="Calibri"/>
+                <w:color w:val="000000"/>
+                <w:lang w:eastAsia="en-GB"/>
+              </w:rPr>
+            </w:pPr>
+            <w:r>
+              <w:rPr>
+                <w:rFonts w:ascii="Calibri" w:eastAsia="Times New Roman" w:hAnsi="Calibri" w:cs="Calibri"/>
+                <w:color w:val="000000"/>
+                <w:lang w:eastAsia="en-GB"/>
+              </w:rPr>
+              <w:t>3</w:t>
+            </w:r>
+          </w:p>
+        </w:tc>
+        <w:tc>
+          <w:tcPr>
+            <w:tcW w:w="2000" w:type="dxa"/>
+            <w:shd w:val="clear" w:color="auto" w:fill="auto"/>
+            <w:noWrap/>
+            <w:vAlign w:val="bottom"/>
+            <w:hideMark/>
+          </w:tcPr>
+          <w:p>
+            <w:pPr>
+              <w:spacing w:after="0" w:line="240" w:lineRule="auto"/>
+              <w:jc w:val="right"/>
+              <w:rPr>
+                <w:rFonts w:ascii="Calibri" w:eastAsia="Times New Roman" w:hAnsi="Calibri" w:cs="Calibri"/>
+                <w:color w:val="000000"/>
+                <w:lang w:eastAsia="en-GB"/>
+              </w:rPr>
+            </w:pPr>
+            <w:r>
+              <w:rPr>
+                <w:rFonts w:ascii="Calibri" w:eastAsia="Times New Roman" w:hAnsi="Calibri" w:cs="Calibri"/>
+                <w:color w:val="000000"/>
+                <w:lang w:eastAsia="en-GB"/>
+              </w:rPr>
+              <w:t>3</w:t>
+            </w:r>
+          </w:p>
+        </w:tc>
+      </w:tr>
+    </w:tbl>
+    <w:p/>
+    <w:p>
+      <w:r>
+        <w:t>This table is for illustration only.</w:t>
+      </w:r>
+    </w:p>
+    <w:p>
+      <w:r>
+        <w:t>The program uses regular expressions of the form to analyse the text strings whose characters are being counted.</w:t>
+      </w:r>
+      <w:bookmarkStart w:id="0" w:name="_GoBack"/>
+      <w:bookmarkEnd w:id="0"/>
     </w:p>
     <w:sectPr>
       <w:footerReference w:type="default" r:id="rId16"/>
@@ -15598,7 +16076,7 @@
 </file>
 
 <file path=word/endnotes.xml><?xml version="1.0" encoding="utf-8"?>
-<w:endnotes xmlns:wpc="http://schemas.microsoft.com/office/word/2010/wordprocessingCanvas" xmlns:mc="http://schemas.openxmlformats.org/markup-compatibility/2006" xmlns:o="urn:schemas-microsoft-com:office:office" xmlns:r="http://schemas.openxmlformats.org/officeDocument/2006/relationships" xmlns:m="http://schemas.openxmlformats.org/officeDocument/2006/math" xmlns:v="urn:schemas-microsoft-com:vml" xmlns:wp14="http://schemas.microsoft.com/office/word/2010/wordprocessingDrawing" xmlns:wp="http://schemas.openxmlformats.org/drawingml/2006/wordprocessingDrawing" xmlns:w10="urn:schemas-microsoft-com:office:word" xmlns:w="http://schemas.openxmlformats.org/wordprocessingml/2006/main" xmlns:w14="http://schemas.microsoft.com/office/word/2010/wordml" xmlns:w15="http://schemas.microsoft.com/office/word/2012/wordml" xmlns:wpg="http://schemas.microsoft.com/office/word/2010/wordprocessingGroup" xmlns:wpi="http://schemas.microsoft.com/office/word/2010/wordprocessingInk" xmlns:wne="http://schemas.microsoft.com/office/word/2006/wordml" xmlns:wps="http://schemas.microsoft.com/office/word/2010/wordprocessingShape" mc:Ignorable="w14 w15 wp14">
+<w:endnotes xmlns:wpc="http://schemas.microsoft.com/office/word/2010/wordprocessingCanvas" xmlns:cx="http://schemas.microsoft.com/office/drawing/2014/chartex" xmlns:cx1="http://schemas.microsoft.com/office/drawing/2015/9/8/chartex" xmlns:cx2="http://schemas.microsoft.com/office/drawing/2015/10/21/chartex" xmlns:cx3="http://schemas.microsoft.com/office/drawing/2016/5/9/chartex" xmlns:cx4="http://schemas.microsoft.com/office/drawing/2016/5/10/chartex" xmlns:cx5="http://schemas.microsoft.com/office/drawing/2016/5/11/chartex" xmlns:mc="http://schemas.openxmlformats.org/markup-compatibility/2006" xmlns:o="urn:schemas-microsoft-com:office:office" xmlns:r="http://schemas.openxmlformats.org/officeDocument/2006/relationships" xmlns:m="http://schemas.openxmlformats.org/officeDocument/2006/math" xmlns:v="urn:schemas-microsoft-com:vml" xmlns:wp14="http://schemas.microsoft.com/office/word/2010/wordprocessingDrawing" xmlns:wp="http://schemas.openxmlformats.org/drawingml/2006/wordprocessingDrawing" xmlns:w10="urn:schemas-microsoft-com:office:word" xmlns:w="http://schemas.openxmlformats.org/wordprocessingml/2006/main" xmlns:w14="http://schemas.microsoft.com/office/word/2010/wordml" xmlns:w15="http://schemas.microsoft.com/office/word/2012/wordml" xmlns:w16se="http://schemas.microsoft.com/office/word/2015/wordml/symex" xmlns:wpg="http://schemas.microsoft.com/office/word/2010/wordprocessingGroup" xmlns:wpi="http://schemas.microsoft.com/office/word/2010/wordprocessingInk" xmlns:wne="http://schemas.microsoft.com/office/word/2006/wordml" xmlns:wps="http://schemas.microsoft.com/office/word/2010/wordprocessingShape" mc:Ignorable="w14 w15 w16se wp14">
   <w:endnote w:type="separator" w:id="-1">
     <w:p>
       <w:pPr>
@@ -15623,7 +16101,7 @@
 </file>
 
 <file path=word/footer1.xml><?xml version="1.0" encoding="utf-8"?>
-<w:ftr xmlns:wpc="http://schemas.microsoft.com/office/word/2010/wordprocessingCanvas" xmlns:mc="http://schemas.openxmlformats.org/markup-compatibility/2006" xmlns:o="urn:schemas-microsoft-com:office:office" xmlns:r="http://schemas.openxmlformats.org/officeDocument/2006/relationships" xmlns:m="http://schemas.openxmlformats.org/officeDocument/2006/math" xmlns:v="urn:schemas-microsoft-com:vml" xmlns:wp14="http://schemas.microsoft.com/office/word/2010/wordprocessingDrawing" xmlns:wp="http://schemas.openxmlformats.org/drawingml/2006/wordprocessingDrawing" xmlns:w10="urn:schemas-microsoft-com:office:word" xmlns:w="http://schemas.openxmlformats.org/wordprocessingml/2006/main" xmlns:w14="http://schemas.microsoft.com/office/word/2010/wordml" xmlns:w15="http://schemas.microsoft.com/office/word/2012/wordml" xmlns:wpg="http://schemas.microsoft.com/office/word/2010/wordprocessingGroup" xmlns:wpi="http://schemas.microsoft.com/office/word/2010/wordprocessingInk" xmlns:wne="http://schemas.microsoft.com/office/word/2006/wordml" xmlns:wps="http://schemas.microsoft.com/office/word/2010/wordprocessingShape" mc:Ignorable="w14 w15 wp14">
+<w:ftr xmlns:wpc="http://schemas.microsoft.com/office/word/2010/wordprocessingCanvas" xmlns:cx="http://schemas.microsoft.com/office/drawing/2014/chartex" xmlns:cx1="http://schemas.microsoft.com/office/drawing/2015/9/8/chartex" xmlns:cx2="http://schemas.microsoft.com/office/drawing/2015/10/21/chartex" xmlns:cx3="http://schemas.microsoft.com/office/drawing/2016/5/9/chartex" xmlns:cx4="http://schemas.microsoft.com/office/drawing/2016/5/10/chartex" xmlns:cx5="http://schemas.microsoft.com/office/drawing/2016/5/11/chartex" xmlns:mc="http://schemas.openxmlformats.org/markup-compatibility/2006" xmlns:o="urn:schemas-microsoft-com:office:office" xmlns:r="http://schemas.openxmlformats.org/officeDocument/2006/relationships" xmlns:m="http://schemas.openxmlformats.org/officeDocument/2006/math" xmlns:v="urn:schemas-microsoft-com:vml" xmlns:wp14="http://schemas.microsoft.com/office/word/2010/wordprocessingDrawing" xmlns:wp="http://schemas.openxmlformats.org/drawingml/2006/wordprocessingDrawing" xmlns:w10="urn:schemas-microsoft-com:office:word" xmlns:w="http://schemas.openxmlformats.org/wordprocessingml/2006/main" xmlns:w14="http://schemas.microsoft.com/office/word/2010/wordml" xmlns:w15="http://schemas.microsoft.com/office/word/2012/wordml" xmlns:w16se="http://schemas.microsoft.com/office/word/2015/wordml/symex" xmlns:wpg="http://schemas.microsoft.com/office/word/2010/wordprocessingGroup" xmlns:wpi="http://schemas.microsoft.com/office/word/2010/wordprocessingInk" xmlns:wne="http://schemas.microsoft.com/office/word/2006/wordml" xmlns:wps="http://schemas.microsoft.com/office/word/2010/wordprocessingShape" mc:Ignorable="w14 w15 w16se wp14">
   <w:sdt>
     <w:sdtPr>
       <w:id w:val="-1986932590"/>
@@ -15656,7 +16134,7 @@
           <w:rPr>
             <w:noProof/>
           </w:rPr>
-          <w:t>1</w:t>
+          <w:t>2</w:t>
         </w:r>
         <w:r>
           <w:rPr>
@@ -15676,7 +16154,7 @@
 </file>
 
 <file path=word/footnotes.xml><?xml version="1.0" encoding="utf-8"?>
-<w:footnotes xmlns:wpc="http://schemas.microsoft.com/office/word/2010/wordprocessingCanvas" xmlns:mc="http://schemas.openxmlformats.org/markup-compatibility/2006" xmlns:o="urn:schemas-microsoft-com:office:office" xmlns:r="http://schemas.openxmlformats.org/officeDocument/2006/relationships" xmlns:m="http://schemas.openxmlformats.org/officeDocument/2006/math" xmlns:v="urn:schemas-microsoft-com:vml" xmlns:wp14="http://schemas.microsoft.com/office/word/2010/wordprocessingDrawing" xmlns:wp="http://schemas.openxmlformats.org/drawingml/2006/wordprocessingDrawing" xmlns:w10="urn:schemas-microsoft-com:office:word" xmlns:w="http://schemas.openxmlformats.org/wordprocessingml/2006/main" xmlns:w14="http://schemas.microsoft.com/office/word/2010/wordml" xmlns:w15="http://schemas.microsoft.com/office/word/2012/wordml" xmlns:wpg="http://schemas.microsoft.com/office/word/2010/wordprocessingGroup" xmlns:wpi="http://schemas.microsoft.com/office/word/2010/wordprocessingInk" xmlns:wne="http://schemas.microsoft.com/office/word/2006/wordml" xmlns:wps="http://schemas.microsoft.com/office/word/2010/wordprocessingShape" mc:Ignorable="w14 w15 wp14">
+<w:footnotes xmlns:wpc="http://schemas.microsoft.com/office/word/2010/wordprocessingCanvas" xmlns:cx="http://schemas.microsoft.com/office/drawing/2014/chartex" xmlns:cx1="http://schemas.microsoft.com/office/drawing/2015/9/8/chartex" xmlns:cx2="http://schemas.microsoft.com/office/drawing/2015/10/21/chartex" xmlns:cx3="http://schemas.microsoft.com/office/drawing/2016/5/9/chartex" xmlns:cx4="http://schemas.microsoft.com/office/drawing/2016/5/10/chartex" xmlns:cx5="http://schemas.microsoft.com/office/drawing/2016/5/11/chartex" xmlns:mc="http://schemas.openxmlformats.org/markup-compatibility/2006" xmlns:o="urn:schemas-microsoft-com:office:office" xmlns:r="http://schemas.openxmlformats.org/officeDocument/2006/relationships" xmlns:m="http://schemas.openxmlformats.org/officeDocument/2006/math" xmlns:v="urn:schemas-microsoft-com:vml" xmlns:wp14="http://schemas.microsoft.com/office/word/2010/wordprocessingDrawing" xmlns:wp="http://schemas.openxmlformats.org/drawingml/2006/wordprocessingDrawing" xmlns:w10="urn:schemas-microsoft-com:office:word" xmlns:w="http://schemas.openxmlformats.org/wordprocessingml/2006/main" xmlns:w14="http://schemas.microsoft.com/office/word/2010/wordml" xmlns:w15="http://schemas.microsoft.com/office/word/2012/wordml" xmlns:w16se="http://schemas.microsoft.com/office/word/2015/wordml/symex" xmlns:wpg="http://schemas.microsoft.com/office/word/2010/wordprocessingGroup" xmlns:wpi="http://schemas.microsoft.com/office/word/2010/wordprocessingInk" xmlns:wne="http://schemas.microsoft.com/office/word/2006/wordml" xmlns:wps="http://schemas.microsoft.com/office/word/2010/wordprocessingShape" mc:Ignorable="w14 w15 w16se wp14">
   <w:footnote w:type="separator" w:id="-1">
     <w:p>
       <w:pPr>
@@ -15701,8 +16179,8 @@
 </file>
 
 <file path=word/numbering.xml><?xml version="1.0" encoding="utf-8"?>
-<w:numbering xmlns:wpc="http://schemas.microsoft.com/office/word/2010/wordprocessingCanvas" xmlns:mc="http://schemas.openxmlformats.org/markup-compatibility/2006" xmlns:o="urn:schemas-microsoft-com:office:office" xmlns:r="http://schemas.openxmlformats.org/officeDocument/2006/relationships" xmlns:m="http://schemas.openxmlformats.org/officeDocument/2006/math" xmlns:v="urn:schemas-microsoft-com:vml" xmlns:wp14="http://schemas.microsoft.com/office/word/2010/wordprocessingDrawing" xmlns:wp="http://schemas.openxmlformats.org/drawingml/2006/wordprocessingDrawing" xmlns:w10="urn:schemas-microsoft-com:office:word" xmlns:w="http://schemas.openxmlformats.org/wordprocessingml/2006/main" xmlns:w14="http://schemas.microsoft.com/office/word/2010/wordml" xmlns:w15="http://schemas.microsoft.com/office/word/2012/wordml" xmlns:wpg="http://schemas.microsoft.com/office/word/2010/wordprocessingGroup" xmlns:wpi="http://schemas.microsoft.com/office/word/2010/wordprocessingInk" xmlns:wne="http://schemas.microsoft.com/office/word/2006/wordml" xmlns:wps="http://schemas.microsoft.com/office/word/2010/wordprocessingShape" mc:Ignorable="w14 w15 wp14">
-  <w:abstractNum w:abstractNumId="0">
+<w:numbering xmlns:wpc="http://schemas.microsoft.com/office/word/2010/wordprocessingCanvas" xmlns:cx="http://schemas.microsoft.com/office/drawing/2014/chartex" xmlns:cx1="http://schemas.microsoft.com/office/drawing/2015/9/8/chartex" xmlns:cx2="http://schemas.microsoft.com/office/drawing/2015/10/21/chartex" xmlns:cx3="http://schemas.microsoft.com/office/drawing/2016/5/9/chartex" xmlns:cx4="http://schemas.microsoft.com/office/drawing/2016/5/10/chartex" xmlns:cx5="http://schemas.microsoft.com/office/drawing/2016/5/11/chartex" xmlns:mc="http://schemas.openxmlformats.org/markup-compatibility/2006" xmlns:o="urn:schemas-microsoft-com:office:office" xmlns:r="http://schemas.openxmlformats.org/officeDocument/2006/relationships" xmlns:m="http://schemas.openxmlformats.org/officeDocument/2006/math" xmlns:v="urn:schemas-microsoft-com:vml" xmlns:wp14="http://schemas.microsoft.com/office/word/2010/wordprocessingDrawing" xmlns:wp="http://schemas.openxmlformats.org/drawingml/2006/wordprocessingDrawing" xmlns:w10="urn:schemas-microsoft-com:office:word" xmlns:w="http://schemas.openxmlformats.org/wordprocessingml/2006/main" xmlns:w14="http://schemas.microsoft.com/office/word/2010/wordml" xmlns:w15="http://schemas.microsoft.com/office/word/2012/wordml" xmlns:w16se="http://schemas.microsoft.com/office/word/2015/wordml/symex" xmlns:wpg="http://schemas.microsoft.com/office/word/2010/wordprocessingGroup" xmlns:wpi="http://schemas.microsoft.com/office/word/2010/wordprocessingInk" xmlns:wne="http://schemas.microsoft.com/office/word/2006/wordml" xmlns:wps="http://schemas.microsoft.com/office/word/2010/wordprocessingShape" mc:Ignorable="w14 w15 w16se wp14">
+  <w:abstractNum w:abstractNumId="0" w15:restartNumberingAfterBreak="0">
     <w:nsid w:val="6BBB4275"/>
     <w:multiLevelType w:val="multilevel"/>
     <w:tmpl w:val="0809001F"/>
@@ -15795,7 +16273,7 @@
 </file>
 
 <file path=word/styles.xml><?xml version="1.0" encoding="utf-8"?>
-<w:styles xmlns:mc="http://schemas.openxmlformats.org/markup-compatibility/2006" xmlns:r="http://schemas.openxmlformats.org/officeDocument/2006/relationships" xmlns:w="http://schemas.openxmlformats.org/wordprocessingml/2006/main" xmlns:w14="http://schemas.microsoft.com/office/word/2010/wordml" xmlns:w15="http://schemas.microsoft.com/office/word/2012/wordml" mc:Ignorable="w14 w15">
+<w:styles xmlns:mc="http://schemas.openxmlformats.org/markup-compatibility/2006" xmlns:r="http://schemas.openxmlformats.org/officeDocument/2006/relationships" xmlns:w="http://schemas.openxmlformats.org/wordprocessingml/2006/main" xmlns:w14="http://schemas.microsoft.com/office/word/2010/wordml" xmlns:w15="http://schemas.microsoft.com/office/word/2012/wordml" xmlns:w16se="http://schemas.microsoft.com/office/word/2015/wordml/symex" mc:Ignorable="w14 w15 w16se">
   <w:docDefaults>
     <w:rPrDefault>
       <w:rPr>
@@ -15811,7 +16289,7 @@
       </w:pPr>
     </w:pPrDefault>
   </w:docDefaults>
-  <w:latentStyles w:defLockedState="0" w:defUIPriority="99" w:defSemiHidden="0" w:defUnhideWhenUsed="0" w:defQFormat="0" w:count="371">
+  <w:latentStyles w:defLockedState="0" w:defUIPriority="99" w:defSemiHidden="0" w:defUnhideWhenUsed="0" w:defQFormat="0" w:count="374">
     <w:lsdException w:name="Normal" w:uiPriority="0" w:qFormat="1"/>
     <w:lsdException w:name="heading 1" w:uiPriority="9" w:qFormat="1"/>
     <w:lsdException w:name="heading 2" w:semiHidden="1" w:uiPriority="9" w:unhideWhenUsed="1" w:qFormat="1"/>
@@ -15917,7 +16395,6 @@
     <w:lsdException w:name="HTML Sample" w:semiHidden="1" w:unhideWhenUsed="1"/>
     <w:lsdException w:name="HTML Typewriter" w:semiHidden="1" w:unhideWhenUsed="1"/>
     <w:lsdException w:name="HTML Variable" w:semiHidden="1" w:unhideWhenUsed="1"/>
-    <w:lsdException w:name="Normal Table" w:semiHidden="1" w:unhideWhenUsed="1"/>
     <w:lsdException w:name="annotation subject" w:semiHidden="1" w:unhideWhenUsed="1"/>
     <w:lsdException w:name="No List" w:semiHidden="1" w:unhideWhenUsed="1"/>
     <w:lsdException w:name="Outline List 1" w:semiHidden="1" w:unhideWhenUsed="1"/>
@@ -15962,7 +16439,6 @@
     <w:lsdException w:name="Table Professional" w:semiHidden="1" w:unhideWhenUsed="1"/>
     <w:lsdException w:name="Table Subtle 1" w:semiHidden="1" w:unhideWhenUsed="1"/>
     <w:lsdException w:name="Table Subtle 2" w:semiHidden="1" w:unhideWhenUsed="1"/>
-    <w:lsdException w:name="Table Web 1" w:semiHidden="1" w:unhideWhenUsed="1"/>
     <w:lsdException w:name="Table Web 2" w:semiHidden="1" w:unhideWhenUsed="1"/>
     <w:lsdException w:name="Table Web 3" w:semiHidden="1" w:unhideWhenUsed="1"/>
     <w:lsdException w:name="Balloon Text" w:semiHidden="1" w:unhideWhenUsed="1"/>
@@ -16183,6 +16659,9 @@
     <w:lsdException w:name="List Table 5 Dark Accent 6" w:uiPriority="50"/>
     <w:lsdException w:name="List Table 6 Colorful Accent 6" w:uiPriority="51"/>
     <w:lsdException w:name="List Table 7 Colorful Accent 6" w:uiPriority="52"/>
+    <w:lsdException w:name="Mention" w:semiHidden="1" w:unhideWhenUsed="1"/>
+    <w:lsdException w:name="Smart Hyperlink" w:semiHidden="1" w:unhideWhenUsed="1"/>
+    <w:lsdException w:name="Hashtag" w:semiHidden="1" w:unhideWhenUsed="1"/>
   </w:latentStyles>
   <w:style w:type="paragraph" w:default="1" w:styleId="Normal">
     <w:name w:val="Normal"/>
@@ -16687,7 +17166,7 @@
 </file>
 
 <file path=customXml/itemProps1.xml><?xml version="1.0" encoding="utf-8"?>
-<ds:datastoreItem xmlns:ds="http://schemas.openxmlformats.org/officeDocument/2006/customXml" ds:itemID="{E77CA8EF-6606-4279-9B94-CEC5A6F4D57A}">
+<ds:datastoreItem xmlns:ds="http://schemas.openxmlformats.org/officeDocument/2006/customXml" ds:itemID="{5886476E-D6E6-480C-AEB1-14F43DC1A50C}">
   <ds:schemaRefs>
     <ds:schemaRef ds:uri="http://schemas.openxmlformats.org/officeDocument/2006/bibliography"/>
   </ds:schemaRefs>

</xml_diff>